<commit_message>
actualizacion con el ejercicio 6
</commit_message>
<xml_diff>
--- a/TP01_Ejercicios.docx
+++ b/TP01_Ejercicios.docx
@@ -210,7 +210,7 @@
                 <v:shape id="_x0000_i1025" type="#_x0000_t75" style="width:78.15pt;height:44.85pt" o:ole="">
                   <v:imagedata r:id="rId7" o:title=""/>
                 </v:shape>
-                <o:OLEObject Type="Embed" ProgID="PBrush" ShapeID="_x0000_i1025" DrawAspect="Content" ObjectID="_1774653764" r:id="rId8"/>
+                <o:OLEObject Type="Embed" ProgID="PBrush" ShapeID="_x0000_i1025" DrawAspect="Content" ObjectID="_1774682993" r:id="rId8"/>
               </w:object>
             </w:r>
           </w:p>
@@ -1452,9 +1452,15 @@
         </w:tabs>
       </w:pPr>
       <w:r>
+        <w:rPr>
+          <w:u w:val="single"/>
+        </w:rPr>
         <w:t>1</w:t>
       </w:r>
       <w:r>
+        <w:rPr>
+          <w:u w:val="single"/>
+        </w:rPr>
         <w:cr/>
       </w:r>
       <w:r>
@@ -1671,8 +1677,14 @@
         <w:tabs>
           <w:tab w:val="left" w:pos="496"/>
         </w:tabs>
-      </w:pPr>
-      <w:r>
+        <w:rPr>
+          <w:u w:val="single"/>
+        </w:rPr>
+      </w:pPr>
+      <w:r>
+        <w:rPr>
+          <w:u w:val="single"/>
+        </w:rPr>
         <w:t>1,06</w:t>
       </w:r>
     </w:p>
@@ -1971,8 +1983,14 @@
               <w:tabs>
                 <w:tab w:val="left" w:pos="496"/>
               </w:tabs>
-            </w:pPr>
-            <w:r>
+              <w:rPr>
+                <w:u w:val="single"/>
+              </w:rPr>
+            </w:pPr>
+            <w:r>
+              <w:rPr>
+                <w:u w:val="single"/>
+              </w:rPr>
               <w:t>-7</w:t>
             </w:r>
           </w:p>
@@ -2391,8 +2409,14 @@
               <w:tabs>
                 <w:tab w:val="left" w:pos="496"/>
               </w:tabs>
-            </w:pPr>
-            <w:r>
+              <w:rPr>
+                <w:u w:val="single"/>
+              </w:rPr>
+            </w:pPr>
+            <w:r>
+              <w:rPr>
+                <w:u w:val="single"/>
+              </w:rPr>
               <w:t>15</w:t>
             </w:r>
           </w:p>
@@ -2412,7 +2436,7 @@
                 <w:noProof/>
               </w:rPr>
               <w:drawing>
-                <wp:inline distT="0" distB="0" distL="0" distR="0" wp14:anchorId="5C8A0530" wp14:editId="0DA9A462">
+                <wp:inline distT="0" distB="0" distL="0" distR="0" wp14:anchorId="5C8A0530" wp14:editId="135CEE8A">
                   <wp:extent cx="2676935" cy="1914525"/>
                   <wp:effectExtent l="0" t="0" r="9525" b="0"/>
                   <wp:docPr id="1331182338" name="Imagen 3"/>
@@ -2669,8 +2693,14 @@
               <w:tabs>
                 <w:tab w:val="left" w:pos="496"/>
               </w:tabs>
-            </w:pPr>
-            <w:r>
+              <w:rPr>
+                <w:u w:val="single"/>
+              </w:rPr>
+            </w:pPr>
+            <w:r>
+              <w:rPr>
+                <w:u w:val="single"/>
+              </w:rPr>
               <w:t>1,333333</w:t>
             </w:r>
           </w:p>
@@ -2690,7 +2720,7 @@
                 <w:noProof/>
               </w:rPr>
               <w:drawing>
-                <wp:inline distT="0" distB="0" distL="0" distR="0" wp14:anchorId="097878D9" wp14:editId="202A3115">
+                <wp:inline distT="0" distB="0" distL="0" distR="0" wp14:anchorId="097878D9" wp14:editId="6EF04A3D">
                   <wp:extent cx="2590800" cy="1507136"/>
                   <wp:effectExtent l="0" t="0" r="0" b="0"/>
                   <wp:docPr id="1089293290" name="Imagen 5"/>
@@ -3029,10 +3059,26 @@
               <w:tabs>
                 <w:tab w:val="left" w:pos="496"/>
               </w:tabs>
-            </w:pPr>
-            <w:r>
+              <w:rPr>
+                <w:u w:val="single"/>
+              </w:rPr>
+            </w:pPr>
+            <w:r>
+              <w:rPr>
+                <w:u w:val="single"/>
+              </w:rPr>
               <w:t>6,324555</w:t>
             </w:r>
+          </w:p>
+          <w:p>
+            <w:pPr>
+              <w:tabs>
+                <w:tab w:val="left" w:pos="496"/>
+              </w:tabs>
+              <w:rPr>
+                <w:u w:val="single"/>
+              </w:rPr>
+            </w:pPr>
           </w:p>
         </w:tc>
         <w:tc>
@@ -3050,7 +3096,7 @@
                 <w:noProof/>
               </w:rPr>
               <w:drawing>
-                <wp:inline distT="0" distB="0" distL="0" distR="0" wp14:anchorId="1051CE81" wp14:editId="51CC2813">
+                <wp:inline distT="0" distB="0" distL="0" distR="0" wp14:anchorId="1051CE81" wp14:editId="77D2D989">
                   <wp:extent cx="2751508" cy="1514475"/>
                   <wp:effectExtent l="0" t="0" r="0" b="0"/>
                   <wp:docPr id="425627771" name="Imagen 7"/>
@@ -3333,8 +3379,14 @@
               <w:tabs>
                 <w:tab w:val="left" w:pos="496"/>
               </w:tabs>
-            </w:pPr>
-            <w:r>
+              <w:rPr>
+                <w:u w:val="single"/>
+              </w:rPr>
+            </w:pPr>
+            <w:r>
+              <w:rPr>
+                <w:u w:val="single"/>
+              </w:rPr>
               <w:t>13,75</w:t>
             </w:r>
           </w:p>
@@ -3406,8 +3458,14 @@
               <w:tabs>
                 <w:tab w:val="left" w:pos="496"/>
               </w:tabs>
-            </w:pPr>
-            <w:r>
+              <w:rPr>
+                <w:u w:val="single"/>
+              </w:rPr>
+            </w:pPr>
+            <w:r>
+              <w:rPr>
+                <w:u w:val="single"/>
+              </w:rPr>
               <w:t>2,22222222</w:t>
             </w:r>
           </w:p>
@@ -3504,8 +3562,14 @@
               <w:tabs>
                 <w:tab w:val="left" w:pos="496"/>
               </w:tabs>
-            </w:pPr>
-            <w:r>
+              <w:rPr>
+                <w:u w:val="single"/>
+              </w:rPr>
+            </w:pPr>
+            <w:r>
+              <w:rPr>
+                <w:u w:val="single"/>
+              </w:rPr>
               <w:t>324</w:t>
             </w:r>
           </w:p>
@@ -3584,6 +3648,184 @@
             </wp14:sizeRelV>
           </wp:anchor>
         </w:drawing>
+      </w:r>
+    </w:p>
+    <w:p>
+      <w:r>
+        <w:br w:type="page"/>
+      </w:r>
+    </w:p>
+    <w:p>
+      <w:pPr>
+        <w:tabs>
+          <w:tab w:val="left" w:pos="496"/>
+        </w:tabs>
+      </w:pPr>
+      <w:r>
+        <w:rPr>
+          <w:color w:val="00B050"/>
+        </w:rPr>
+        <w:lastRenderedPageBreak/>
+        <w:t xml:space="preserve">Ejercicio 6: </w:t>
+      </w:r>
+      <w:r>
+        <w:t>Para x=3, y=4; z=1, evaluar el</w:t>
+      </w:r>
+      <w:r>
+        <w:t xml:space="preserve"> </w:t>
+      </w:r>
+      <w:r>
+        <w:t>resultado de</w:t>
+      </w:r>
+    </w:p>
+    <w:p>
+      <w:pPr>
+        <w:tabs>
+          <w:tab w:val="left" w:pos="496"/>
+        </w:tabs>
+      </w:pPr>
+      <w:r>
+        <w:rPr>
+          <w:noProof/>
+        </w:rPr>
+        <w:drawing>
+          <wp:anchor distT="0" distB="0" distL="114300" distR="114300" simplePos="0" relativeHeight="251666432" behindDoc="0" locked="0" layoutInCell="1" allowOverlap="1" wp14:anchorId="4BC25FC7" wp14:editId="68768692">
+            <wp:simplePos x="0" y="0"/>
+            <wp:positionH relativeFrom="margin">
+              <wp:align>right</wp:align>
+            </wp:positionH>
+            <wp:positionV relativeFrom="paragraph">
+              <wp:posOffset>5080</wp:posOffset>
+            </wp:positionV>
+            <wp:extent cx="3258005" cy="4039164"/>
+            <wp:effectExtent l="0" t="0" r="0" b="0"/>
+            <wp:wrapSquare wrapText="bothSides"/>
+            <wp:docPr id="1317621253" name="Imagen 1"/>
+            <wp:cNvGraphicFramePr>
+              <a:graphicFrameLocks xmlns:a="http://schemas.openxmlformats.org/drawingml/2006/main" noChangeAspect="1"/>
+            </wp:cNvGraphicFramePr>
+            <a:graphic xmlns:a="http://schemas.openxmlformats.org/drawingml/2006/main">
+              <a:graphicData uri="http://schemas.openxmlformats.org/drawingml/2006/picture">
+                <pic:pic xmlns:pic="http://schemas.openxmlformats.org/drawingml/2006/picture">
+                  <pic:nvPicPr>
+                    <pic:cNvPr id="1317621253" name="Imagen 1317621253"/>
+                    <pic:cNvPicPr/>
+                  </pic:nvPicPr>
+                  <pic:blipFill>
+                    <a:blip r:embed="rId20">
+                      <a:extLst>
+                        <a:ext uri="{28A0092B-C50C-407E-A947-70E740481C1C}">
+                          <a14:useLocalDpi xmlns:a14="http://schemas.microsoft.com/office/drawing/2010/main" val="0"/>
+                        </a:ext>
+                      </a:extLst>
+                    </a:blip>
+                    <a:stretch>
+                      <a:fillRect/>
+                    </a:stretch>
+                  </pic:blipFill>
+                  <pic:spPr>
+                    <a:xfrm>
+                      <a:off x="0" y="0"/>
+                      <a:ext cx="3258005" cy="4039164"/>
+                    </a:xfrm>
+                    <a:prstGeom prst="rect">
+                      <a:avLst/>
+                    </a:prstGeom>
+                  </pic:spPr>
+                </pic:pic>
+              </a:graphicData>
+            </a:graphic>
+          </wp:anchor>
+        </w:drawing>
+      </w:r>
+      <w:r>
+        <w:t>R1 = y</w:t>
+      </w:r>
+      <w:r>
+        <w:t xml:space="preserve"> </w:t>
+      </w:r>
+      <w:r>
+        <w:t>+</w:t>
+      </w:r>
+      <w:r>
+        <w:t xml:space="preserve"> </w:t>
+      </w:r>
+      <w:r>
+        <w:t>z</w:t>
+      </w:r>
+    </w:p>
+    <w:p>
+      <w:pPr>
+        <w:tabs>
+          <w:tab w:val="left" w:pos="496"/>
+        </w:tabs>
+      </w:pPr>
+      <w:r>
+        <w:t xml:space="preserve">R1= </w:t>
+      </w:r>
+      <w:r>
+        <w:t>4+1</w:t>
+      </w:r>
+    </w:p>
+    <w:p>
+      <w:pPr>
+        <w:tabs>
+          <w:tab w:val="left" w:pos="496"/>
+        </w:tabs>
+        <w:rPr>
+          <w:u w:val="single"/>
+        </w:rPr>
+      </w:pPr>
+      <w:r>
+        <w:rPr>
+          <w:u w:val="single"/>
+        </w:rPr>
+        <w:t>R1= 5</w:t>
+      </w:r>
+    </w:p>
+    <w:p>
+      <w:pPr>
+        <w:tabs>
+          <w:tab w:val="left" w:pos="496"/>
+        </w:tabs>
+      </w:pPr>
+      <w:r>
+        <w:t>R2 = x &gt;= R1</w:t>
+      </w:r>
+    </w:p>
+    <w:p>
+      <w:pPr>
+        <w:tabs>
+          <w:tab w:val="left" w:pos="496"/>
+        </w:tabs>
+      </w:pPr>
+      <w:r>
+        <w:t>R2= 3 &gt;</w:t>
+      </w:r>
+      <w:r>
+        <w:t>= 5</w:t>
+      </w:r>
+    </w:p>
+    <w:p>
+      <w:pPr>
+        <w:tabs>
+          <w:tab w:val="left" w:pos="496"/>
+        </w:tabs>
+        <w:rPr>
+          <w:u w:val="single"/>
+        </w:rPr>
+      </w:pPr>
+      <w:r>
+        <w:rPr>
+          <w:u w:val="single"/>
+        </w:rPr>
+        <w:t>Fa</w:t>
+      </w:r>
+      <w:r>
+        <w:rPr>
+          <w:u w:val="single"/>
+        </w:rPr>
+        <w:t>lso</w:t>
       </w:r>
     </w:p>
     <w:p>

</xml_diff>